<commit_message>
Updated project notebook. Changed db version # for test purposes.
</commit_message>
<xml_diff>
--- a/CS449ProjectNotebookWord.docx
+++ b/CS449ProjectNotebookWord.docx
@@ -6159,6 +6159,7 @@
       <w:r>
         <w:rPr>
           <w:rFonts w:ascii="Calibri" w:eastAsia="Calibri" w:hAnsi="Calibri" w:cs="Calibri"/>
+          <w:noProof/>
         </w:rPr>
         <w:drawing>
           <wp:inline distT="0" distB="0" distL="0" distR="0" wp14:anchorId="2602B0BC" wp14:editId="4B6B7A33">
@@ -6610,7 +6611,11 @@
               <w:right w:w="80" w:type="dxa"/>
             </w:tcMar>
           </w:tcPr>
-          <w:p/>
+          <w:p>
+            <w:r>
+              <w:t>6</w:t>
+            </w:r>
+          </w:p>
         </w:tc>
       </w:tr>
       <w:tr>
@@ -6711,7 +6716,11 @@
               <w:right w:w="80" w:type="dxa"/>
             </w:tcMar>
           </w:tcPr>
-          <w:p/>
+          <w:p>
+            <w:r>
+              <w:t>3</w:t>
+            </w:r>
+          </w:p>
         </w:tc>
       </w:tr>
       <w:tr>
@@ -6804,7 +6813,11 @@
               <w:right w:w="80" w:type="dxa"/>
             </w:tcMar>
           </w:tcPr>
-          <w:p/>
+          <w:p>
+            <w:r>
+              <w:t>N/A</w:t>
+            </w:r>
+          </w:p>
         </w:tc>
       </w:tr>
       <w:tr>
@@ -7162,58 +7175,50 @@
       <w:bookmarkEnd w:id="14"/>
     </w:p>
     <w:p>
-      <w:pPr>
-        <w:spacing w:after="120"/>
-        <w:outlineLvl w:val="1"/>
-        <w:rPr>
-          <w:rFonts w:ascii="Calibri" w:eastAsia="Calibri" w:hAnsi="Calibri" w:cs="Calibri"/>
-        </w:rPr>
-      </w:pPr>
-      <w:r>
-        <w:rPr>
-          <w:rFonts w:ascii="Calibri" w:eastAsia="Calibri" w:hAnsi="Calibri" w:cs="Calibri"/>
-        </w:rPr>
-        <w:t xml:space="preserve">[Screenshots, </w:t>
+      <w:r>
+        <w:t xml:space="preserve">This sprint ended up being more dedicated to finalizing database relations than I would have liked, as well as actually creating the database and its tables. I did settle on what I feel will be a scheme that achieves my goals, and I have created all the tables and their respective columns. Unfortunately, I did not get to designing the actual “exercises” activity itself. </w:t>
+      </w:r>
+    </w:p>
+    <w:p>
+      <w:pPr>
+        <w:pStyle w:val="Heading2"/>
+      </w:pPr>
+      <w:bookmarkStart w:id="15" w:name="_Toc15"/>
+      <w:r>
+        <w:t>Retrospective</w:t>
+      </w:r>
+      <w:bookmarkEnd w:id="15"/>
+    </w:p>
+    <w:p>
+      <w:r>
+        <w:t xml:space="preserve">What went well: I finalized my database design (or so I think). With much deliberation, I believe what I have will achieve any query I may end up needing to run. I have also created all the tables and loaded them into the database, so much of the core functionality at this </w:t>
+      </w:r>
+      <w:r>
+        <w:lastRenderedPageBreak/>
+        <w:t>point will be a matter of simply writing string queries and inserting to / grabbing from my database.</w:t>
+      </w:r>
+    </w:p>
+    <w:p>
+      <w:r>
+        <w:t xml:space="preserve">That being said, the database stuff is still trickier than I thought it would be. I have run into some issues with some tables not being updated as I thought they would, so I have to find out what minor issue is underlying there. I have ended up spending more time reviewing how to use </w:t>
       </w:r>
       <w:proofErr w:type="spellStart"/>
       <w:r>
-        <w:rPr>
-          <w:rFonts w:ascii="Calibri" w:eastAsia="Calibri" w:hAnsi="Calibri" w:cs="Calibri"/>
-        </w:rPr>
-        <w:t>etc</w:t>
+        <w:t>sql</w:t>
       </w:r>
       <w:proofErr w:type="spellEnd"/>
       <w:r>
-        <w:rPr>
-          <w:rFonts w:ascii="Calibri" w:eastAsia="Calibri" w:hAnsi="Calibri" w:cs="Calibri"/>
-        </w:rPr>
-        <w:t xml:space="preserve"> go here. This is where you discuss the product, describing what was done this sprint (potentially shippable product increment) and what was planned for the sprint but was not done</w:t>
-      </w:r>
-      <w:proofErr w:type="gramStart"/>
-      <w:r>
-        <w:rPr>
-          <w:rFonts w:ascii="Calibri" w:eastAsia="Calibri" w:hAnsi="Calibri" w:cs="Calibri"/>
-        </w:rPr>
-        <w:t>. ]</w:t>
-      </w:r>
-      <w:proofErr w:type="gramEnd"/>
-    </w:p>
-    <w:p>
-      <w:pPr>
-        <w:pStyle w:val="Heading2"/>
-      </w:pPr>
-      <w:bookmarkStart w:id="15" w:name="_Toc15"/>
-      <w:r>
-        <w:t>Retrospective</w:t>
-      </w:r>
-      <w:bookmarkEnd w:id="15"/>
-    </w:p>
-    <w:p>
-      <w:r>
-        <w:t xml:space="preserve">[This is where you discuss the process. What went well (and are you planning to do more of that?) What didn’t go so well (and do you have a way to do less of that)? What changes are you planning to make in how you plan &amp; carry out the next sprint?] </w:t>
-      </w:r>
-    </w:p>
-    <w:p/>
+        <w:t xml:space="preserve"> and its “cousins” (</w:t>
+      </w:r>
+      <w:proofErr w:type="spellStart"/>
+      <w:r>
+        <w:t>sqlite</w:t>
+      </w:r>
+      <w:proofErr w:type="spellEnd"/>
+      <w:r>
+        <w:t xml:space="preserve"> in this case), their syntax, good database design decisions, and so forth. I could spend far more time on this, but I will settle with what I have now so that I can design more “visible” features of the app and add functionality that gives feedback going forward.</w:t>
+      </w:r>
+    </w:p>
     <w:p>
       <w:pPr>
         <w:pStyle w:val="Heading1"/>
@@ -7445,7 +7450,11 @@
               <w:right w:w="80" w:type="dxa"/>
             </w:tcMar>
           </w:tcPr>
-          <w:p/>
+          <w:p>
+            <w:r>
+              <w:t>8</w:t>
+            </w:r>
+          </w:p>
         </w:tc>
         <w:tc>
           <w:tcPr>
@@ -7464,7 +7473,11 @@
               <w:right w:w="80" w:type="dxa"/>
             </w:tcMar>
           </w:tcPr>
-          <w:p/>
+          <w:p>
+            <w:r>
+              <w:t>Design “exercises” activity</w:t>
+            </w:r>
+          </w:p>
         </w:tc>
         <w:tc>
           <w:tcPr>
@@ -7483,7 +7496,11 @@
               <w:right w:w="80" w:type="dxa"/>
             </w:tcMar>
           </w:tcPr>
-          <w:p/>
+          <w:p>
+            <w:r>
+              <w:t>10</w:t>
+            </w:r>
+          </w:p>
         </w:tc>
         <w:tc>
           <w:tcPr>
@@ -7526,7 +7543,11 @@
               <w:right w:w="80" w:type="dxa"/>
             </w:tcMar>
           </w:tcPr>
-          <w:p/>
+          <w:p>
+            <w:r>
+              <w:t>8</w:t>
+            </w:r>
+          </w:p>
         </w:tc>
         <w:tc>
           <w:tcPr>
@@ -7545,7 +7566,16 @@
               <w:right w:w="80" w:type="dxa"/>
             </w:tcMar>
           </w:tcPr>
-          <w:p/>
+          <w:p>
+            <w:r>
+              <w:t xml:space="preserve">Design functionality to insert exercises to </w:t>
+            </w:r>
+            <w:proofErr w:type="spellStart"/>
+            <w:r>
+              <w:t>db</w:t>
+            </w:r>
+            <w:proofErr w:type="spellEnd"/>
+          </w:p>
         </w:tc>
         <w:tc>
           <w:tcPr>
@@ -7564,7 +7594,11 @@
               <w:right w:w="80" w:type="dxa"/>
             </w:tcMar>
           </w:tcPr>
-          <w:p/>
+          <w:p>
+            <w:r>
+              <w:t>5</w:t>
+            </w:r>
+          </w:p>
         </w:tc>
         <w:tc>
           <w:tcPr>
@@ -7607,7 +7641,11 @@
               <w:right w:w="80" w:type="dxa"/>
             </w:tcMar>
           </w:tcPr>
-          <w:p/>
+          <w:p>
+            <w:r>
+              <w:t>3</w:t>
+            </w:r>
+          </w:p>
         </w:tc>
         <w:tc>
           <w:tcPr>
@@ -7626,7 +7664,11 @@
               <w:right w:w="80" w:type="dxa"/>
             </w:tcMar>
           </w:tcPr>
-          <w:p/>
+          <w:p>
+            <w:r>
+              <w:t>Design “workouts” activity</w:t>
+            </w:r>
+          </w:p>
         </w:tc>
         <w:tc>
           <w:tcPr>
@@ -7645,7 +7687,11 @@
               <w:right w:w="80" w:type="dxa"/>
             </w:tcMar>
           </w:tcPr>
-          <w:p/>
+          <w:p>
+            <w:r>
+              <w:t>10</w:t>
+            </w:r>
+          </w:p>
         </w:tc>
         <w:tc>
           <w:tcPr>
@@ -8070,6 +8116,7 @@
     </w:p>
     <w:p>
       <w:r>
+        <w:lastRenderedPageBreak/>
         <w:t xml:space="preserve">[This is where you discuss the process. What went well (and are you planning to do more of that?) What didn’t go so well (and do you have a way to do less of that)? What changes are you planning to make in how you plan &amp; carry out the next sprint?] </w:t>
       </w:r>
     </w:p>

</xml_diff>